<commit_message>
[Anállise de Algoritmos] Doc: Atualizando documentação da atividade de setup e adicionando versão pdf
</commit_message>
<xml_diff>
--- a/Doc/atv_setup_jupyter_env_analise_de_algoritmos_mateus_castro.docx
+++ b/Doc/atv_setup_jupyter_env_analise_de_algoritmos_mateus_castro.docx
@@ -84,6 +84,9 @@
     </w:p>
     <w:p>
       <w:r>
+        <w:rPr>
+          <w:noProof/>
+        </w:rPr>
         <w:drawing>
           <wp:inline distT="0" distB="0" distL="0" distR="0" wp14:anchorId="45A171DF" wp14:editId="5D9A5153">
             <wp:extent cx="3467584" cy="962159"/>
@@ -248,6 +251,9 @@
     </w:p>
     <w:p>
       <w:r>
+        <w:rPr>
+          <w:noProof/>
+        </w:rPr>
         <w:drawing>
           <wp:inline distT="0" distB="0" distL="0" distR="0" wp14:anchorId="3D09F34B" wp14:editId="49800CD6">
             <wp:extent cx="5334000" cy="3000061"/>
@@ -285,6 +291,7 @@
         </w:drawing>
       </w:r>
     </w:p>
+    <w:p/>
     <w:p>
       <w:r>
         <w:t xml:space="preserve">Abrindo </w:t>
@@ -309,9 +316,51 @@
     <w:p>
       <w:r>
         <w:drawing>
-          <wp:inline distT="0" distB="0" distL="0" distR="0" wp14:anchorId="2E4B8840" wp14:editId="2E75F5EB">
-            <wp:extent cx="5400040" cy="2902585"/>
-            <wp:effectExtent l="0" t="0" r="0" b="0"/>
+          <wp:inline distT="0" distB="0" distL="0" distR="0" wp14:anchorId="7039154A" wp14:editId="072B81CB">
+            <wp:extent cx="4149034" cy="1946689"/>
+            <wp:effectExtent l="0" t="0" r="4445" b="0"/>
+            <wp:docPr id="4" name="Imagem 4"/>
+            <wp:cNvGraphicFramePr>
+              <a:graphicFrameLocks xmlns:a="http://schemas.openxmlformats.org/drawingml/2006/main" noChangeAspect="1"/>
+            </wp:cNvGraphicFramePr>
+            <a:graphic xmlns:a="http://schemas.openxmlformats.org/drawingml/2006/main">
+              <a:graphicData uri="http://schemas.openxmlformats.org/drawingml/2006/picture">
+                <pic:pic xmlns:pic="http://schemas.openxmlformats.org/drawingml/2006/picture">
+                  <pic:nvPicPr>
+                    <pic:cNvPr id="4" name="Imagem 4"/>
+                    <pic:cNvPicPr/>
+                  </pic:nvPicPr>
+                  <pic:blipFill>
+                    <a:blip r:embed="rId8"/>
+                    <a:stretch>
+                      <a:fillRect/>
+                    </a:stretch>
+                  </pic:blipFill>
+                  <pic:spPr>
+                    <a:xfrm>
+                      <a:off x="0" y="0"/>
+                      <a:ext cx="4164155" cy="1953784"/>
+                    </a:xfrm>
+                    <a:prstGeom prst="rect">
+                      <a:avLst/>
+                    </a:prstGeom>
+                  </pic:spPr>
+                </pic:pic>
+              </a:graphicData>
+            </a:graphic>
+          </wp:inline>
+        </w:drawing>
+      </w:r>
+    </w:p>
+    <w:p>
+      <w:r>
+        <w:rPr>
+          <w:noProof/>
+        </w:rPr>
+        <w:drawing>
+          <wp:inline distT="0" distB="0" distL="0" distR="0" wp14:anchorId="2E4B8840" wp14:editId="51330D4D">
+            <wp:extent cx="4130040" cy="2219945"/>
+            <wp:effectExtent l="0" t="0" r="3810" b="9525"/>
             <wp:docPr id="7" name="Imagem 7" descr="Interface gráfica do usuário, Texto, Aplicativo&#10;&#10;Descrição gerada automaticamente"/>
             <wp:cNvGraphicFramePr>
               <a:graphicFrameLocks xmlns:a="http://schemas.openxmlformats.org/drawingml/2006/main" noChangeAspect="1"/>
@@ -324,7 +373,7 @@
                     <pic:cNvPicPr/>
                   </pic:nvPicPr>
                   <pic:blipFill>
-                    <a:blip r:embed="rId8"/>
+                    <a:blip r:embed="rId9"/>
                     <a:stretch>
                       <a:fillRect/>
                     </a:stretch>
@@ -332,7 +381,7 @@
                   <pic:spPr>
                     <a:xfrm>
                       <a:off x="0" y="0"/>
-                      <a:ext cx="5400040" cy="2902585"/>
+                      <a:ext cx="4155280" cy="2233512"/>
                     </a:xfrm>
                     <a:prstGeom prst="rect">
                       <a:avLst/>
@@ -345,6 +394,7 @@
         </w:drawing>
       </w:r>
     </w:p>
+    <w:p/>
     <w:sectPr>
       <w:pgSz w:w="11906" w:h="16838"/>
       <w:pgMar w:top="1417" w:right="1701" w:bottom="1417" w:left="1701" w:header="708" w:footer="708" w:gutter="0"/>

</xml_diff>